<commit_message>
Mały update do SELECT.
</commit_message>
<xml_diff>
--- a/SQL/task1/report_task_1_sql.docx
+++ b/SQL/task1/report_task_1_sql.docx
@@ -608,9 +608,13 @@
     </w:p>
     <w:p>
       <w:pPr>
-        <w:rPr>
-          <w:rFonts w:ascii="Consolas" w:hAnsi="Consolas" w:cs="Consolas"/>
-          <w:color w:val="808080"/>
+        <w:autoSpaceDE w:val="0"/>
+        <w:autoSpaceDN w:val="0"/>
+        <w:adjustRightInd w:val="0"/>
+        <w:spacing w:after="0" w:line="240" w:lineRule="auto"/>
+        <w:rPr>
+          <w:rFonts w:ascii="Consolas" w:hAnsi="Consolas" w:cs="Consolas"/>
+          <w:color w:val="FF0000"/>
           <w:sz w:val="19"/>
           <w:szCs w:val="19"/>
         </w:rPr>
@@ -653,19 +657,95 @@
           <w:szCs w:val="19"/>
           <w:highlight w:val="white"/>
         </w:rPr>
-        <w:t>(*);</w:t>
-      </w:r>
-    </w:p>
-    <w:p>
-      <w:r>
-        <w:rPr>
-          <w:noProof/>
-        </w:rPr>
+        <w:t>(*)</w:t>
+      </w:r>
+      <w:r>
+        <w:rPr>
+          <w:rFonts w:ascii="Consolas" w:hAnsi="Consolas" w:cs="Consolas"/>
+          <w:color w:val="808080"/>
+          <w:sz w:val="19"/>
+          <w:szCs w:val="19"/>
+          <w:highlight w:val="white"/>
+        </w:rPr>
+        <w:t xml:space="preserve"> </w:t>
+      </w:r>
+      <w:r>
+        <w:rPr>
+          <w:rFonts w:ascii="Consolas" w:hAnsi="Consolas" w:cs="Consolas"/>
+          <w:color w:val="0000FF"/>
+          <w:sz w:val="19"/>
+          <w:szCs w:val="19"/>
+          <w:highlight w:val="white"/>
+        </w:rPr>
+        <w:t>FROM</w:t>
+      </w:r>
+      <w:r>
+        <w:rPr>
+          <w:rFonts w:ascii="Consolas" w:hAnsi="Consolas" w:cs="Consolas"/>
+          <w:color w:val="808080"/>
+          <w:sz w:val="19"/>
+          <w:szCs w:val="19"/>
+          <w:highlight w:val="white"/>
+        </w:rPr>
+        <w:t xml:space="preserve"> </w:t>
+      </w:r>
+      <w:r>
+        <w:rPr>
+          <w:rFonts w:ascii="Consolas" w:hAnsi="Consolas" w:cs="Consolas"/>
+          <w:color w:val="000000"/>
+          <w:sz w:val="19"/>
+          <w:szCs w:val="19"/>
+          <w:highlight w:val="white"/>
+        </w:rPr>
+        <w:t>BANDS</w:t>
+      </w:r>
+      <w:r>
+        <w:rPr>
+          <w:rFonts w:ascii="Consolas" w:hAnsi="Consolas" w:cs="Consolas"/>
+          <w:color w:val="808080"/>
+          <w:sz w:val="19"/>
+          <w:szCs w:val="19"/>
+          <w:highlight w:val="white"/>
+        </w:rPr>
+        <w:t>;</w:t>
+      </w:r>
+      <w:r>
+        <w:rPr>
+          <w:rFonts w:ascii="Consolas" w:hAnsi="Consolas" w:cs="Consolas"/>
+          <w:color w:val="808080"/>
+          <w:sz w:val="19"/>
+          <w:szCs w:val="19"/>
+        </w:rPr>
+        <w:t xml:space="preserve"> </w:t>
+      </w:r>
+      <w:r>
+        <w:rPr>
+          <w:rFonts w:ascii="Consolas" w:hAnsi="Consolas" w:cs="Consolas"/>
+          <w:color w:val="FF0000"/>
+          <w:sz w:val="19"/>
+          <w:szCs w:val="19"/>
+        </w:rPr>
+        <w:t xml:space="preserve">//do </w:t>
+      </w:r>
+      <w:r>
+        <w:rPr>
+          <w:rFonts w:ascii="Consolas" w:hAnsi="Consolas" w:cs="Consolas"/>
+          <w:color w:val="FF0000"/>
+          <w:sz w:val="19"/>
+          <w:szCs w:val="19"/>
+        </w:rPr>
+        <w:t>sprawdzenia</w:t>
+      </w:r>
+      <w:bookmarkStart w:id="0" w:name="_GoBack"/>
+      <w:bookmarkEnd w:id="0"/>
+    </w:p>
+    <w:p>
+      <w:r>
         <w:drawing>
-          <wp:inline distT="0" distB="0" distL="0" distR="0" wp14:anchorId="5F560D36" wp14:editId="639C919C">
-            <wp:extent cx="1438476" cy="590632"/>
-            <wp:effectExtent l="0" t="0" r="9525" b="0"/>
-            <wp:docPr id="2" name="Picture 2"/>
+          <wp:inline distT="0" distB="0" distL="0" distR="0" wp14:anchorId="40879EED" wp14:editId="4411FE42">
+            <wp:extent cx="1486107" cy="638264"/>
+            <wp:effectExtent l="0" t="0" r="0" b="9525"/>
+            <wp:docPr id="5" name="Picture 5"/>
             <wp:cNvGraphicFramePr>
               <a:graphicFrameLocks xmlns:a="http://schemas.openxmlformats.org/drawingml/2006/main" noChangeAspect="1"/>
             </wp:cNvGraphicFramePr>
@@ -685,7 +765,7 @@
                   <pic:spPr>
                     <a:xfrm>
                       <a:off x="0" y="0"/>
-                      <a:ext cx="1438476" cy="590632"/>
+                      <a:ext cx="1486107" cy="638264"/>
                     </a:xfrm>
                     <a:prstGeom prst="rect">
                       <a:avLst/>
@@ -813,19 +893,7 @@
           <w:szCs w:val="19"/>
           <w:highlight w:val="white"/>
         </w:rPr>
-        <w:t>na</w:t>
-      </w:r>
-      <w:bookmarkStart w:id="0" w:name="_GoBack"/>
-      <w:bookmarkEnd w:id="0"/>
-      <w:r>
-        <w:rPr>
-          <w:rFonts w:ascii="Consolas" w:hAnsi="Consolas" w:cs="Consolas"/>
-          <w:color w:val="000000"/>
-          <w:sz w:val="19"/>
-          <w:szCs w:val="19"/>
-          <w:highlight w:val="white"/>
-        </w:rPr>
-        <w:t>me</w:t>
+        <w:t>name</w:t>
       </w:r>
       <w:r>
         <w:rPr>
@@ -1170,7 +1238,7 @@
       <w:pPr>
         <w:rPr>
           <w:rFonts w:ascii="Consolas" w:hAnsi="Consolas" w:cs="Consolas"/>
-          <w:color w:val="808080"/>
+          <w:color w:val="FF0000"/>
           <w:sz w:val="19"/>
           <w:szCs w:val="19"/>
         </w:rPr>
@@ -1213,8 +1281,77 @@
           <w:szCs w:val="19"/>
           <w:highlight w:val="white"/>
         </w:rPr>
-        <w:t>(*);</w:t>
-      </w:r>
+        <w:t xml:space="preserve">(*) </w:t>
+      </w:r>
+      <w:r>
+        <w:rPr>
+          <w:rFonts w:ascii="Consolas" w:hAnsi="Consolas" w:cs="Consolas"/>
+          <w:color w:val="0000FF"/>
+          <w:sz w:val="19"/>
+          <w:szCs w:val="19"/>
+          <w:highlight w:val="white"/>
+        </w:rPr>
+        <w:t>FROM</w:t>
+      </w:r>
+      <w:r>
+        <w:rPr>
+          <w:rFonts w:ascii="Consolas" w:hAnsi="Consolas" w:cs="Consolas"/>
+          <w:color w:val="808080"/>
+          <w:sz w:val="19"/>
+          <w:szCs w:val="19"/>
+          <w:highlight w:val="white"/>
+        </w:rPr>
+        <w:t xml:space="preserve"> </w:t>
+      </w:r>
+      <w:r>
+        <w:rPr>
+          <w:rFonts w:ascii="Consolas" w:hAnsi="Consolas" w:cs="Consolas"/>
+          <w:color w:val="000000"/>
+          <w:sz w:val="19"/>
+          <w:szCs w:val="19"/>
+          <w:highlight w:val="white"/>
+        </w:rPr>
+        <w:t>BANDS</w:t>
+      </w:r>
+      <w:r>
+        <w:rPr>
+          <w:rFonts w:ascii="Consolas" w:hAnsi="Consolas" w:cs="Consolas"/>
+          <w:color w:val="808080"/>
+          <w:sz w:val="19"/>
+          <w:szCs w:val="19"/>
+          <w:highlight w:val="white"/>
+        </w:rPr>
+        <w:t>;</w:t>
+      </w:r>
+      <w:r>
+        <w:rPr>
+          <w:rFonts w:ascii="Consolas" w:hAnsi="Consolas" w:cs="Consolas"/>
+          <w:color w:val="808080"/>
+          <w:sz w:val="19"/>
+          <w:szCs w:val="19"/>
+        </w:rPr>
+        <w:t xml:space="preserve"> </w:t>
+      </w:r>
+      <w:r>
+        <w:rPr>
+          <w:rFonts w:ascii="Consolas" w:hAnsi="Consolas" w:cs="Consolas"/>
+          <w:color w:val="FF0000"/>
+          <w:sz w:val="19"/>
+          <w:szCs w:val="19"/>
+        </w:rPr>
+        <w:t xml:space="preserve">//do </w:t>
+      </w:r>
+      <w:proofErr w:type="spellStart"/>
+      <w:r>
+        <w:rPr>
+          <w:rFonts w:ascii="Consolas" w:hAnsi="Consolas" w:cs="Consolas"/>
+          <w:color w:val="FF0000"/>
+          <w:sz w:val="19"/>
+          <w:szCs w:val="19"/>
+        </w:rPr>
+        <w:t>sprawdzenia</w:t>
+      </w:r>
+      <w:proofErr w:type="spellEnd"/>
     </w:p>
     <w:p>
       <w:r>
@@ -1222,7 +1359,7 @@
           <w:noProof/>
         </w:rPr>
         <w:drawing>
-          <wp:inline distT="0" distB="0" distL="0" distR="0" wp14:anchorId="6AEF96A2" wp14:editId="0472B420">
+          <wp:inline distT="0" distB="0" distL="0" distR="0" wp14:anchorId="60C9E0D1" wp14:editId="3BC29F2C">
             <wp:extent cx="1438476" cy="590632"/>
             <wp:effectExtent l="0" t="0" r="9525" b="0"/>
             <wp:docPr id="4" name="Picture 4"/>
@@ -1237,7 +1374,7 @@
                     <pic:cNvPicPr/>
                   </pic:nvPicPr>
                   <pic:blipFill>
-                    <a:blip r:embed="rId5"/>
+                    <a:blip r:embed="rId7"/>
                     <a:stretch>
                       <a:fillRect/>
                     </a:stretch>
@@ -1258,7 +1395,6 @@
         </w:drawing>
       </w:r>
     </w:p>
-    <w:p/>
     <w:p>
       <w:pPr>
         <w:autoSpaceDE w:val="0"/>
@@ -1781,6 +1917,7 @@
           <w:szCs w:val="19"/>
           <w:highlight w:val="white"/>
         </w:rPr>
+        <w:lastRenderedPageBreak/>
         <w:t>ALTER</w:t>
       </w:r>
       <w:r>

</xml_diff>